<commit_message>
added graphics to dram interface paper
</commit_message>
<xml_diff>
--- a/dream-design/14 11 20 Interaction Design dream interface design.docx
+++ b/dream-design/14 11 20 Interaction Design dream interface design.docx
@@ -122,6 +122,54 @@
         <w:ind w:firstLine="720"/>
       </w:pPr>
       <w:r>
+        <w:rPr>
+          <w:noProof/>
+        </w:rPr>
+        <w:drawing>
+          <wp:anchor distT="0" distB="0" distL="114300" distR="114300" simplePos="0" relativeHeight="251659264" behindDoc="0" locked="0" layoutInCell="1" allowOverlap="1">
+            <wp:simplePos x="0" y="0"/>
+            <wp:positionH relativeFrom="column">
+              <wp:posOffset>3681095</wp:posOffset>
+            </wp:positionH>
+            <wp:positionV relativeFrom="paragraph">
+              <wp:posOffset>69215</wp:posOffset>
+            </wp:positionV>
+            <wp:extent cx="2090420" cy="2090420"/>
+            <wp:effectExtent l="19050" t="0" r="5080" b="0"/>
+            <wp:wrapSquare wrapText="bothSides"/>
+            <wp:docPr id="2" name="Picture 1" descr="5.jpg"/>
+            <wp:cNvGraphicFramePr>
+              <a:graphicFrameLocks xmlns:a="http://schemas.openxmlformats.org/drawingml/2006/main" noChangeAspect="1"/>
+            </wp:cNvGraphicFramePr>
+            <a:graphic xmlns:a="http://schemas.openxmlformats.org/drawingml/2006/main">
+              <a:graphicData uri="http://schemas.openxmlformats.org/drawingml/2006/picture">
+                <pic:pic xmlns:pic="http://schemas.openxmlformats.org/drawingml/2006/picture">
+                  <pic:nvPicPr>
+                    <pic:cNvPr id="0" name="5.jpg"/>
+                    <pic:cNvPicPr/>
+                  </pic:nvPicPr>
+                  <pic:blipFill>
+                    <a:blip r:embed="rId6" cstate="print"/>
+                    <a:stretch>
+                      <a:fillRect/>
+                    </a:stretch>
+                  </pic:blipFill>
+                  <pic:spPr>
+                    <a:xfrm>
+                      <a:off x="0" y="0"/>
+                      <a:ext cx="2090420" cy="2090420"/>
+                    </a:xfrm>
+                    <a:prstGeom prst="rect">
+                      <a:avLst/>
+                    </a:prstGeom>
+                  </pic:spPr>
+                </pic:pic>
+              </a:graphicData>
+            </a:graphic>
+          </wp:anchor>
+        </w:drawing>
+      </w:r>
+      <w:r>
         <w:t>The backbone of this smart home system relies on a network of light switches and power outlets that each have their own connection to the homeowner's WI-FI network. Each of these is equipped with a microphone</w:t>
       </w:r>
       <w:r>
@@ -167,21 +215,11 @@
         <w:t xml:space="preserve"> computers that can get user input from any of the smart items within the house. In addition to the switches and outlets, the system will also incorporate a WI-FI based sound system that </w:t>
       </w:r>
       <w:r>
-        <w:t xml:space="preserve">allows the system to give </w:t>
-      </w:r>
-      <w:commentRangeStart w:id="0"/>
-      <w:r>
-        <w:t>responses</w:t>
-      </w:r>
-      <w:commentRangeEnd w:id="0"/>
-      <w:r>
-        <w:rPr>
-          <w:rStyle w:val="CommentReference"/>
-        </w:rPr>
-        <w:commentReference w:id="0"/>
-      </w:r>
-      <w:r>
-        <w:t xml:space="preserve"> to the user. To give the system access to other technology heavy areas of the house, such as the living room, accessories such as automated television controls that utilize infrared to operate common media devices</w:t>
+        <w:t xml:space="preserve">allows the system to give responses to the user. To give the system access to other technology heavy areas of the house, </w:t>
+      </w:r>
+      <w:r>
+        <w:lastRenderedPageBreak/>
+        <w:t>such as the living room, accessories such as automated television controls that utilize infrared to operate common media devices</w:t>
       </w:r>
       <w:r>
         <w:t xml:space="preserve"> in place of a remote</w:t>
@@ -221,110 +259,158 @@
         <w:t xml:space="preserve"> tools. </w:t>
       </w:r>
       <w:r>
-        <w:t xml:space="preserve">This ubiquitous </w:t>
+        <w:t xml:space="preserve">This ubiquitous interface is designed to present the user with complete control over his or her living environment </w:t>
+      </w:r>
+      <w:r>
+        <w:t xml:space="preserve">from any location, </w:t>
+      </w:r>
+      <w:r>
+        <w:t>while providing assistance to the user(s) within the environment at their request</w:t>
+      </w:r>
+      <w:r>
+        <w:t>.</w:t>
+      </w:r>
+      <w:r>
+        <w:t xml:space="preserve"> While </w:t>
+      </w:r>
+      <w:r>
+        <w:t>the system heavily utilizes natural language for basic functions, it leaves the more detailed tasks to a menu based graphic user interface that can be accessed through displays within the household, smart phones, tablets, or wearable devices</w:t>
+      </w:r>
+      <w:r>
+        <w:t>.</w:t>
+      </w:r>
+      <w:r>
+        <w:t xml:space="preserve"> </w:t>
+      </w:r>
+      <w:r>
+        <w:t>Specifically</w:t>
+      </w:r>
+      <w:r>
+        <w:t xml:space="preserve"> wearable accessories</w:t>
+      </w:r>
+      <w:r>
+        <w:t xml:space="preserve"> </w:t>
+      </w:r>
+      <w:r>
+        <w:t>such as a clip on microphone or app to integrate with smart watches</w:t>
+      </w:r>
+      <w:r>
+        <w:t xml:space="preserve"> </w:t>
+      </w:r>
+      <w:r>
+        <w:t xml:space="preserve">could </w:t>
+      </w:r>
+      <w:r>
+        <w:t xml:space="preserve">increase </w:t>
+      </w:r>
+      <w:proofErr w:type="spellStart"/>
+      <w:r>
+        <w:t>learnability</w:t>
+      </w:r>
+      <w:proofErr w:type="spellEnd"/>
+      <w:r>
+        <w:t xml:space="preserve"> and efficiency while reducing</w:t>
+      </w:r>
+      <w:r>
+        <w:t xml:space="preserve"> user</w:t>
+      </w:r>
+      <w:r>
+        <w:t xml:space="preserve"> errors.</w:t>
+      </w:r>
+    </w:p>
+    <w:p>
+      <w:pPr>
+        <w:spacing w:line="480" w:lineRule="auto"/>
+      </w:pPr>
+      <w:r>
+        <w:rPr>
+          <w:noProof/>
+        </w:rPr>
+        <w:drawing>
+          <wp:anchor distT="0" distB="0" distL="114300" distR="114300" simplePos="0" relativeHeight="251660288" behindDoc="0" locked="0" layoutInCell="1" allowOverlap="1">
+            <wp:simplePos x="0" y="0"/>
+            <wp:positionH relativeFrom="column">
+              <wp:posOffset>2904490</wp:posOffset>
+            </wp:positionH>
+            <wp:positionV relativeFrom="paragraph">
+              <wp:posOffset>211455</wp:posOffset>
+            </wp:positionV>
+            <wp:extent cx="3014980" cy="4031615"/>
+            <wp:effectExtent l="19050" t="0" r="0" b="0"/>
+            <wp:wrapSquare wrapText="bothSides"/>
+            <wp:docPr id="3" name="Picture 2" descr="lg-unveils-total-home-appliance-solution-empowering-consumers-to-smartly-manage-their-homes500.jpg"/>
+            <wp:cNvGraphicFramePr>
+              <a:graphicFrameLocks xmlns:a="http://schemas.openxmlformats.org/drawingml/2006/main" noChangeAspect="1"/>
+            </wp:cNvGraphicFramePr>
+            <a:graphic xmlns:a="http://schemas.openxmlformats.org/drawingml/2006/main">
+              <a:graphicData uri="http://schemas.openxmlformats.org/drawingml/2006/picture">
+                <pic:pic xmlns:pic="http://schemas.openxmlformats.org/drawingml/2006/picture">
+                  <pic:nvPicPr>
+                    <pic:cNvPr id="0" name="lg-unveils-total-home-appliance-solution-empowering-consumers-to-smartly-manage-their-homes500.jpg"/>
+                    <pic:cNvPicPr/>
+                  </pic:nvPicPr>
+                  <pic:blipFill>
+                    <a:blip r:embed="rId7" cstate="print"/>
+                    <a:stretch>
+                      <a:fillRect/>
+                    </a:stretch>
+                  </pic:blipFill>
+                  <pic:spPr>
+                    <a:xfrm>
+                      <a:off x="0" y="0"/>
+                      <a:ext cx="3014980" cy="4031615"/>
+                    </a:xfrm>
+                    <a:prstGeom prst="rect">
+                      <a:avLst/>
+                    </a:prstGeom>
+                  </pic:spPr>
+                </pic:pic>
+              </a:graphicData>
+            </a:graphic>
+          </wp:anchor>
+        </w:drawing>
+      </w:r>
+      <w:r>
+        <w:tab/>
+      </w:r>
+      <w:r>
+        <w:t xml:space="preserve">Finally, specialty items can be added to the system for specific user needs. Special appliances, for example, can be added to the network and be controlled and provide feedback remotely. </w:t>
+      </w:r>
+      <w:r>
+        <w:t xml:space="preserve">These specialty additions allow for passive communication that can help the system respond more intelligently to the user. If the user leaves the household, he or she may receive a notification from the system to purchase certain groceries or that they left an appliance on and prompt him or her to turn it off remotely. </w:t>
+      </w:r>
+      <w:proofErr w:type="spellStart"/>
+      <w:r>
+        <w:t>Wearables</w:t>
+      </w:r>
+      <w:proofErr w:type="spellEnd"/>
+      <w:r>
+        <w:t>,</w:t>
+      </w:r>
+      <w:r>
+        <w:t xml:space="preserve"> especially</w:t>
+      </w:r>
+      <w:r>
+        <w:t>,</w:t>
+      </w:r>
+      <w:r>
+        <w:t xml:space="preserve"> will </w:t>
+      </w:r>
+      <w:r>
+        <w:t>enable</w:t>
+      </w:r>
+      <w:r>
+        <w:t xml:space="preserve"> the system to </w:t>
+      </w:r>
+      <w:r>
+        <w:t>act</w:t>
+      </w:r>
+      <w:r>
+        <w:t xml:space="preserve"> </w:t>
       </w:r>
       <w:r>
         <w:lastRenderedPageBreak/>
-        <w:t xml:space="preserve">interface is designed to present the user with complete control over his or her living environment </w:t>
-      </w:r>
-      <w:r>
-        <w:t xml:space="preserve">from any location, </w:t>
-      </w:r>
-      <w:r>
-        <w:t>while providing assistance to the user(s) within the environment at their request</w:t>
-      </w:r>
-      <w:r>
-        <w:t>.</w:t>
-      </w:r>
-      <w:r>
-        <w:t xml:space="preserve"> While </w:t>
-      </w:r>
-      <w:r>
-        <w:t>the system heavily utilizes natural language for basic functions, it leaves the more detailed tasks to a menu based graphic user interface that can be accessed through displays within the household, smart phones, tablets, or wearable devices</w:t>
-      </w:r>
-      <w:r>
-        <w:t>.</w:t>
-      </w:r>
-      <w:r>
-        <w:t xml:space="preserve"> </w:t>
-      </w:r>
-      <w:r>
-        <w:t>Specifically</w:t>
-      </w:r>
-      <w:r>
-        <w:t xml:space="preserve"> wearable accessories</w:t>
-      </w:r>
-      <w:r>
-        <w:t xml:space="preserve"> </w:t>
-      </w:r>
-      <w:r>
-        <w:t>such as a clip on microphone or app to integrate with smart watches</w:t>
-      </w:r>
-      <w:r>
-        <w:t xml:space="preserve"> </w:t>
-      </w:r>
-      <w:r>
-        <w:t xml:space="preserve">could </w:t>
-      </w:r>
-      <w:r>
-        <w:t xml:space="preserve">increase </w:t>
-      </w:r>
-      <w:proofErr w:type="spellStart"/>
-      <w:r>
-        <w:t>learnability</w:t>
-      </w:r>
-      <w:proofErr w:type="spellEnd"/>
-      <w:r>
-        <w:t xml:space="preserve"> and efficiency while reducing</w:t>
-      </w:r>
-      <w:r>
-        <w:t xml:space="preserve"> user</w:t>
-      </w:r>
-      <w:r>
-        <w:t xml:space="preserve"> errors.</w:t>
-      </w:r>
-    </w:p>
-    <w:p>
-      <w:pPr>
-        <w:spacing w:line="480" w:lineRule="auto"/>
-      </w:pPr>
-      <w:r>
-        <w:tab/>
-      </w:r>
-      <w:r>
-        <w:t xml:space="preserve">Finally, specialty items can be added to the system for specific user needs. Special appliances, for example, can be added to the network and be controlled and provide feedback remotely. </w:t>
-      </w:r>
-      <w:r>
-        <w:t xml:space="preserve">These specialty additions allow for passive communication that can help the system respond more intelligently to the user. If the user leaves the household, he or she may receive a notification from the system to purchase certain groceries or that they left an appliance on and prompt him or her to turn it off remotely. </w:t>
-      </w:r>
-      <w:proofErr w:type="spellStart"/>
-      <w:r>
-        <w:t>Wearables</w:t>
-      </w:r>
-      <w:proofErr w:type="spellEnd"/>
-      <w:r>
-        <w:t>,</w:t>
-      </w:r>
-      <w:r>
-        <w:t xml:space="preserve"> especially</w:t>
-      </w:r>
-      <w:r>
-        <w:t>,</w:t>
-      </w:r>
-      <w:r>
-        <w:t xml:space="preserve"> will </w:t>
-      </w:r>
-      <w:r>
-        <w:t>enable</w:t>
-      </w:r>
-      <w:r>
-        <w:t xml:space="preserve"> the system to </w:t>
-      </w:r>
-      <w:r>
-        <w:t>act</w:t>
-      </w:r>
-      <w:r>
-        <w:t xml:space="preserve"> intelligently as </w:t>
+        <w:t xml:space="preserve">intelligently as </w:t>
       </w:r>
       <w:r>
         <w:t>the devices</w:t>
@@ -608,7 +694,7 @@
                     <pic:cNvPicPr/>
                   </pic:nvPicPr>
                   <pic:blipFill>
-                    <a:blip r:embed="rId7" cstate="print"/>
+                    <a:blip r:embed="rId8" cstate="print"/>
                     <a:stretch>
                       <a:fillRect/>
                     </a:stretch>
@@ -1338,27 +1424,6 @@
     </w:sectPr>
   </w:body>
 </w:document>
-</file>
-
-<file path=word/comments.xml><?xml version="1.0" encoding="utf-8"?>
-<w:comments xmlns:ve="http://schemas.openxmlformats.org/markup-compatibility/2006" xmlns:o="urn:schemas-microsoft-com:office:office" xmlns:r="http://schemas.openxmlformats.org/officeDocument/2006/relationships" xmlns:m="http://schemas.openxmlformats.org/officeDocument/2006/math" xmlns:v="urn:schemas-microsoft-com:vml" xmlns:wp="http://schemas.openxmlformats.org/drawingml/2006/wordprocessingDrawing" xmlns:w10="urn:schemas-microsoft-com:office:word" xmlns:w="http://schemas.openxmlformats.org/wordprocessingml/2006/main" xmlns:wne="http://schemas.microsoft.com/office/word/2006/wordml">
-  <w:comment w:id="0" w:author="Joseph Morris" w:date="2014-11-23T19:14:00Z" w:initials="JM">
-    <w:p>
-      <w:pPr>
-        <w:pStyle w:val="CommentText"/>
-      </w:pPr>
-      <w:r>
-        <w:rPr>
-          <w:rStyle w:val="CommentReference"/>
-        </w:rPr>
-        <w:annotationRef/>
-      </w:r>
-      <w:r>
-        <w:t>Maybe pick a different word</w:t>
-      </w:r>
-    </w:p>
-  </w:comment>
-</w:comments>
 </file>
 
 <file path=word/numbering.xml><?xml version="1.0" encoding="utf-8"?>
@@ -2098,7 +2163,7 @@
 </file>
 
 <file path=customXml/itemProps1.xml><?xml version="1.0" encoding="utf-8"?>
-<ds:datastoreItem xmlns:ds="http://schemas.openxmlformats.org/officeDocument/2006/customXml" ds:itemID="{DEA6FA4D-52EA-4ED8-BA18-CBADE8DF63B1}">
+<ds:datastoreItem xmlns:ds="http://schemas.openxmlformats.org/officeDocument/2006/customXml" ds:itemID="{9DB25632-910B-4083-A89E-09DE6C41412B}">
   <ds:schemaRefs>
     <ds:schemaRef ds:uri="http://schemas.openxmlformats.org/officeDocument/2006/bibliography"/>
   </ds:schemaRefs>

</xml_diff>